<commit_message>
update .docx file contend
</commit_message>
<xml_diff>
--- a/git基础操作.docx
+++ b/git基础操作.docx
@@ -5,9 +5,6 @@
     <w:p>
       <w:pPr>
         <w:pStyle w:val="1"/>
-        <w:rPr>
-          <w:rFonts w:hint="eastAsia"/>
-        </w:rPr>
       </w:pPr>
       <w:r>
         <w:rPr>
@@ -1941,11 +1938,6 @@
       </w:r>
     </w:p>
     <w:p>
-      <w:pPr>
-        <w:rPr>
-          <w:rFonts w:hint="eastAsia"/>
-        </w:rPr>
-      </w:pPr>
       <w:r>
         <w:rPr>
           <w:rFonts w:hint="eastAsia"/>
@@ -2079,19 +2071,10 @@
         <w:t>]</w:t>
       </w:r>
     </w:p>
-    <w:p>
-      <w:pPr>
-        <w:rPr>
-          <w:rFonts w:hint="eastAsia"/>
-        </w:rPr>
-      </w:pPr>
-    </w:p>
+    <w:p/>
     <w:p>
       <w:pPr>
         <w:pStyle w:val="2"/>
-        <w:rPr>
-          <w:rFonts w:hint="eastAsia"/>
-        </w:rPr>
       </w:pPr>
       <w:r>
         <w:rPr>
@@ -2113,11 +2096,6 @@
       </w:r>
     </w:p>
     <w:p>
-      <w:pPr>
-        <w:rPr>
-          <w:rFonts w:hint="eastAsia"/>
-        </w:rPr>
-      </w:pPr>
       <w:proofErr w:type="gramStart"/>
       <w:r>
         <w:rPr>
@@ -2142,19 +2120,10 @@
         </w:r>
       </w:hyperlink>
     </w:p>
-    <w:p>
-      <w:pPr>
-        <w:rPr>
-          <w:rFonts w:hint="eastAsia"/>
-        </w:rPr>
-      </w:pPr>
-    </w:p>
+    <w:p/>
     <w:p>
       <w:pPr>
         <w:pStyle w:val="2"/>
-        <w:rPr>
-          <w:rFonts w:hint="eastAsia"/>
-        </w:rPr>
       </w:pPr>
       <w:r>
         <w:rPr>
@@ -2173,322 +2142,602 @@
           <w:rFonts w:hint="eastAsia"/>
         </w:rPr>
         <w:t>远程</w:t>
+      </w:r>
+    </w:p>
+    <w:p>
+      <w:proofErr w:type="gramStart"/>
+      <w:r>
+        <w:rPr>
+          <w:rFonts w:hint="eastAsia"/>
+        </w:rPr>
+        <w:t>git</w:t>
+      </w:r>
+      <w:proofErr w:type="gramEnd"/>
+      <w:r>
+        <w:rPr>
+          <w:rFonts w:hint="eastAsia"/>
+        </w:rPr>
+        <w:t xml:space="preserve"> remote rm origin</w:t>
+      </w:r>
+    </w:p>
+    <w:p>
+      <w:pPr>
+        <w:pStyle w:val="2"/>
+      </w:pPr>
+      <w:r>
+        <w:rPr>
+          <w:rFonts w:hint="eastAsia"/>
+        </w:rPr>
+        <w:t>删除</w:t>
+      </w:r>
+      <w:r>
+        <w:rPr>
+          <w:rFonts w:hint="eastAsia"/>
+        </w:rPr>
+        <w:t>分支</w:t>
+      </w:r>
+    </w:p>
+    <w:p>
+      <w:r>
+        <w:rPr>
+          <w:rFonts w:hint="eastAsia"/>
+        </w:rPr>
+        <w:t xml:space="preserve">git branch -d Chapater8 </w:t>
+      </w:r>
+      <w:r>
+        <w:rPr>
+          <w:rFonts w:hint="eastAsia"/>
+        </w:rPr>
+        <w:t>可以删除本地分支</w:t>
+      </w:r>
+    </w:p>
+    <w:p>
+      <w:r>
+        <w:rPr>
+          <w:rFonts w:hint="eastAsia"/>
+        </w:rPr>
+        <w:t xml:space="preserve">git push origin --delete Chapater6   </w:t>
+      </w:r>
+      <w:r>
+        <w:rPr>
+          <w:rFonts w:hint="eastAsia"/>
+        </w:rPr>
+        <w:t>可以删除远程分支</w:t>
+      </w:r>
+      <w:r>
+        <w:rPr>
+          <w:rFonts w:hint="eastAsia"/>
+        </w:rPr>
+        <w:t xml:space="preserve">Chapater6  </w:t>
+      </w:r>
+      <w:r>
+        <w:rPr>
+          <w:rFonts w:hint="eastAsia"/>
+        </w:rPr>
+        <w:t>（分支名只写</w:t>
+      </w:r>
+      <w:r>
+        <w:rPr>
+          <w:rFonts w:hint="eastAsia"/>
+        </w:rPr>
+        <w:t>origin</w:t>
+      </w:r>
+      <w:r>
+        <w:rPr>
+          <w:rFonts w:hint="eastAsia"/>
+        </w:rPr>
+        <w:t>后的就可以）</w:t>
+      </w:r>
+    </w:p>
+    <w:p>
+      <w:r>
+        <w:rPr>
+          <w:rFonts w:hint="eastAsia"/>
+        </w:rPr>
+        <w:t>或：</w:t>
+      </w:r>
+    </w:p>
+    <w:p>
+      <w:r>
+        <w:rPr>
+          <w:rFonts w:hint="eastAsia"/>
+        </w:rPr>
+        <w:t>删除远程分支</w:t>
+      </w:r>
+    </w:p>
+    <w:p>
+      <w:r>
+        <w:rPr>
+          <w:rFonts w:hint="eastAsia"/>
+        </w:rPr>
+        <w:t>如果不再需要某个远程分支了，比如搞定了某个特性并把它合并进了远程的</w:t>
+      </w:r>
+      <w:r>
+        <w:rPr>
+          <w:rFonts w:hint="eastAsia"/>
+        </w:rPr>
+        <w:t xml:space="preserve"> master </w:t>
+      </w:r>
+      <w:r>
+        <w:rPr>
+          <w:rFonts w:hint="eastAsia"/>
+        </w:rPr>
+        <w:t>分支（或任何其他存放稳定代码的分支），可以用这个非常无厘头的语法来删除它：</w:t>
+      </w:r>
+      <w:r>
+        <w:rPr>
+          <w:rFonts w:hint="eastAsia"/>
+        </w:rPr>
+        <w:t>git push [</w:t>
+      </w:r>
+      <w:r>
+        <w:rPr>
+          <w:rFonts w:hint="eastAsia"/>
+        </w:rPr>
+        <w:t>远程名</w:t>
+      </w:r>
+      <w:r>
+        <w:rPr>
+          <w:rFonts w:hint="eastAsia"/>
+        </w:rPr>
+        <w:t>] :[</w:t>
+      </w:r>
+      <w:r>
+        <w:rPr>
+          <w:rFonts w:hint="eastAsia"/>
+        </w:rPr>
+        <w:t>分支名</w:t>
+      </w:r>
+      <w:r>
+        <w:rPr>
+          <w:rFonts w:hint="eastAsia"/>
+        </w:rPr>
+        <w:t>]</w:t>
+      </w:r>
+      <w:r>
+        <w:rPr>
+          <w:rFonts w:hint="eastAsia"/>
+        </w:rPr>
+        <w:t>。如果想在服务器上删除</w:t>
+      </w:r>
+      <w:r>
+        <w:rPr>
+          <w:rFonts w:hint="eastAsia"/>
+        </w:rPr>
+        <w:t xml:space="preserve"> serverfix </w:t>
+      </w:r>
+      <w:r>
+        <w:rPr>
+          <w:rFonts w:hint="eastAsia"/>
+        </w:rPr>
+        <w:t>分支，运行下面的命令：</w:t>
+      </w:r>
+    </w:p>
+    <w:p>
+      <w:r>
+        <w:t xml:space="preserve">$ </w:t>
+      </w:r>
+      <w:proofErr w:type="gramStart"/>
+      <w:r>
+        <w:t>git</w:t>
+      </w:r>
+      <w:proofErr w:type="gramEnd"/>
+      <w:r>
+        <w:t xml:space="preserve"> push origin :serverfix</w:t>
+      </w:r>
+    </w:p>
+    <w:p>
+      <w:r>
+        <w:lastRenderedPageBreak/>
+        <w:t>To git@github.com:schacon/simplegit.git</w:t>
+      </w:r>
+    </w:p>
+    <w:p>
+      <w:r>
+        <w:t xml:space="preserve"> - [deleted]         serverfix</w:t>
+      </w:r>
+    </w:p>
+    <w:p>
+      <w:pPr>
+        <w:rPr>
+          <w:rFonts w:hint="eastAsia"/>
+        </w:rPr>
+      </w:pPr>
+      <w:r>
+        <w:rPr>
+          <w:rFonts w:hint="eastAsia"/>
+        </w:rPr>
+        <w:t>咚！服务器上的分支没了。你最好特别留心这一页，因为你一定会用到那个命令，而且你很可能会忘掉它的语法。有</w:t>
+      </w:r>
+      <w:proofErr w:type="gramStart"/>
+      <w:r>
+        <w:rPr>
+          <w:rFonts w:hint="eastAsia"/>
+        </w:rPr>
+        <w:t>种方便</w:t>
+      </w:r>
+      <w:proofErr w:type="gramEnd"/>
+      <w:r>
+        <w:rPr>
+          <w:rFonts w:hint="eastAsia"/>
+        </w:rPr>
+        <w:t>记忆这条命令的方法：记住我们不久前见过的</w:t>
+      </w:r>
+      <w:r>
+        <w:rPr>
+          <w:rFonts w:hint="eastAsia"/>
+        </w:rPr>
+        <w:t xml:space="preserve"> git push [</w:t>
+      </w:r>
+      <w:r>
+        <w:rPr>
+          <w:rFonts w:hint="eastAsia"/>
+        </w:rPr>
+        <w:t>远程名</w:t>
+      </w:r>
+      <w:r>
+        <w:rPr>
+          <w:rFonts w:hint="eastAsia"/>
+        </w:rPr>
+        <w:t>] [</w:t>
+      </w:r>
+      <w:r>
+        <w:rPr>
+          <w:rFonts w:hint="eastAsia"/>
+        </w:rPr>
+        <w:t>本地分支</w:t>
+      </w:r>
+      <w:r>
+        <w:rPr>
+          <w:rFonts w:hint="eastAsia"/>
+        </w:rPr>
+        <w:t>]:[</w:t>
+      </w:r>
+      <w:r>
+        <w:rPr>
+          <w:rFonts w:hint="eastAsia"/>
+        </w:rPr>
+        <w:t>远程分支</w:t>
+      </w:r>
+      <w:r>
+        <w:rPr>
+          <w:rFonts w:hint="eastAsia"/>
+        </w:rPr>
+        <w:t xml:space="preserve">] </w:t>
+      </w:r>
+      <w:r>
+        <w:rPr>
+          <w:rFonts w:hint="eastAsia"/>
+        </w:rPr>
+        <w:t>语法，如果省略</w:t>
+      </w:r>
+      <w:r>
+        <w:rPr>
+          <w:rFonts w:hint="eastAsia"/>
+        </w:rPr>
+        <w:t xml:space="preserve"> [</w:t>
+      </w:r>
+      <w:r>
+        <w:rPr>
+          <w:rFonts w:hint="eastAsia"/>
+        </w:rPr>
+        <w:t>本地分支</w:t>
+      </w:r>
+      <w:r>
+        <w:rPr>
+          <w:rFonts w:hint="eastAsia"/>
+        </w:rPr>
+        <w:t>]</w:t>
+      </w:r>
+      <w:r>
+        <w:rPr>
+          <w:rFonts w:hint="eastAsia"/>
+        </w:rPr>
+        <w:t>，那就等于是在说“在这里提取空白然后把它变成</w:t>
+      </w:r>
+      <w:r>
+        <w:rPr>
+          <w:rFonts w:hint="eastAsia"/>
+        </w:rPr>
+        <w:t>[</w:t>
+      </w:r>
+      <w:r>
+        <w:rPr>
+          <w:rFonts w:hint="eastAsia"/>
+        </w:rPr>
+        <w:t>远程分支</w:t>
+      </w:r>
+      <w:r>
+        <w:rPr>
+          <w:rFonts w:hint="eastAsia"/>
+        </w:rPr>
+        <w:t>]</w:t>
+      </w:r>
+      <w:r>
+        <w:rPr>
+          <w:rFonts w:hint="eastAsia"/>
+        </w:rPr>
+        <w:t>”</w:t>
+      </w:r>
+    </w:p>
+    <w:p>
+      <w:pPr>
+        <w:pStyle w:val="2"/>
+      </w:pPr>
+      <w:r>
+        <w:rPr>
+          <w:rFonts w:hint="eastAsia"/>
+        </w:rPr>
+        <w:t>删除</w:t>
+      </w:r>
+      <w:r>
+        <w:rPr>
+          <w:rFonts w:hint="eastAsia"/>
+        </w:rPr>
+        <w:t>远程中</w:t>
+      </w:r>
+      <w:r>
+        <w:rPr>
+          <w:rFonts w:hint="eastAsia"/>
+        </w:rPr>
+        <w:t>的某个文件、文件夹</w:t>
+      </w:r>
+    </w:p>
+    <w:p>
+      <w:pPr>
+        <w:rPr>
+          <w:rFonts w:hint="eastAsia"/>
+        </w:rPr>
+      </w:pPr>
+      <w:r>
+        <w:rPr>
+          <w:rFonts w:hint="eastAsia"/>
+        </w:rPr>
+        <w:t xml:space="preserve">git pull origin master </w:t>
+      </w:r>
+      <w:r>
+        <w:rPr>
+          <w:rFonts w:hint="eastAsia"/>
+        </w:rPr>
+        <w:tab/>
+      </w:r>
+      <w:r>
+        <w:rPr>
+          <w:rFonts w:hint="eastAsia"/>
+        </w:rPr>
+        <w:tab/>
+      </w:r>
+      <w:r>
+        <w:rPr>
+          <w:rFonts w:hint="eastAsia"/>
+        </w:rPr>
+        <w:tab/>
+        <w:t>//</w:t>
+      </w:r>
+      <w:r>
+        <w:rPr>
+          <w:rFonts w:hint="eastAsia"/>
+        </w:rPr>
+        <w:t>将远程仓库中的项目拉下来</w:t>
+      </w:r>
+    </w:p>
+    <w:p>
+      <w:pPr>
+        <w:rPr>
+          <w:rFonts w:hint="eastAsia"/>
+        </w:rPr>
+      </w:pPr>
+      <w:proofErr w:type="gramStart"/>
+      <w:r>
+        <w:rPr>
+          <w:rFonts w:hint="eastAsia"/>
+        </w:rPr>
+        <w:t>ls</w:t>
+      </w:r>
+      <w:proofErr w:type="gramEnd"/>
+    </w:p>
+    <w:p>
+      <w:pPr>
+        <w:rPr>
+          <w:rFonts w:hint="eastAsia"/>
+          <w:highlight w:val="yellow"/>
+        </w:rPr>
+      </w:pPr>
+      <w:r>
+        <w:rPr>
+          <w:rFonts w:hint="eastAsia"/>
+          <w:highlight w:val="yellow"/>
+        </w:rPr>
+        <w:t xml:space="preserve">git rm </w:t>
+      </w:r>
+      <w:r>
+        <w:rPr>
+          <w:highlight w:val="yellow"/>
+        </w:rPr>
+        <w:t>–</w:t>
+      </w:r>
+      <w:r>
+        <w:rPr>
+          <w:rFonts w:hint="eastAsia"/>
+          <w:highlight w:val="yellow"/>
+        </w:rPr>
+        <w:t xml:space="preserve">r </w:t>
+      </w:r>
+      <w:r>
+        <w:rPr>
+          <w:highlight w:val="yellow"/>
+        </w:rPr>
+        <w:t>–</w:t>
+      </w:r>
+      <w:r>
+        <w:rPr>
+          <w:rFonts w:hint="eastAsia"/>
+          <w:highlight w:val="yellow"/>
+        </w:rPr>
+        <w:t>cached taget</w:t>
+      </w:r>
+      <w:r>
+        <w:rPr>
+          <w:rFonts w:hint="eastAsia"/>
+          <w:highlight w:val="yellow"/>
+        </w:rPr>
+        <w:tab/>
+      </w:r>
+      <w:r>
+        <w:rPr>
+          <w:rFonts w:hint="eastAsia"/>
+          <w:highlight w:val="yellow"/>
+        </w:rPr>
+        <w:tab/>
+      </w:r>
+      <w:r>
+        <w:rPr>
+          <w:rFonts w:hint="eastAsia"/>
+          <w:highlight w:val="yellow"/>
+        </w:rPr>
+        <w:tab/>
+        <w:t>//</w:t>
+      </w:r>
+      <w:r>
+        <w:rPr>
+          <w:rFonts w:hint="eastAsia"/>
+          <w:highlight w:val="yellow"/>
+        </w:rPr>
+        <w:t>删除</w:t>
+      </w:r>
+      <w:r>
+        <w:rPr>
+          <w:rFonts w:hint="eastAsia"/>
+          <w:highlight w:val="yellow"/>
+        </w:rPr>
+        <w:t>taget</w:t>
+      </w:r>
+      <w:r>
+        <w:rPr>
+          <w:rFonts w:hint="eastAsia"/>
+          <w:highlight w:val="yellow"/>
+        </w:rPr>
+        <w:t>文件夹</w:t>
+      </w:r>
+    </w:p>
+    <w:p>
+      <w:pPr>
+        <w:rPr>
+          <w:rFonts w:hint="eastAsia"/>
+          <w:highlight w:val="yellow"/>
+        </w:rPr>
+      </w:pPr>
+      <w:r>
+        <w:rPr>
+          <w:rFonts w:hint="eastAsia"/>
+          <w:highlight w:val="yellow"/>
+        </w:rPr>
+        <w:t>git commit</w:t>
+      </w:r>
+      <w:r>
+        <w:rPr>
+          <w:rFonts w:hint="eastAsia"/>
+          <w:highlight w:val="yellow"/>
+        </w:rPr>
+        <w:tab/>
+      </w:r>
+      <w:r>
+        <w:rPr>
+          <w:rFonts w:hint="eastAsia"/>
+          <w:highlight w:val="yellow"/>
+        </w:rPr>
+        <w:tab/>
+      </w:r>
+      <w:r>
+        <w:rPr>
+          <w:rFonts w:hint="eastAsia"/>
+          <w:highlight w:val="yellow"/>
+        </w:rPr>
+        <w:tab/>
+      </w:r>
+      <w:r>
+        <w:rPr>
+          <w:rFonts w:hint="eastAsia"/>
+          <w:highlight w:val="yellow"/>
+        </w:rPr>
+        <w:tab/>
+      </w:r>
+      <w:r>
+        <w:rPr>
+          <w:rFonts w:hint="eastAsia"/>
+          <w:highlight w:val="yellow"/>
+        </w:rPr>
+        <w:tab/>
+      </w:r>
+      <w:r>
+        <w:rPr>
+          <w:rFonts w:hint="eastAsia"/>
+          <w:highlight w:val="yellow"/>
+        </w:rPr>
+        <w:tab/>
+        <w:t>//</w:t>
+      </w:r>
+      <w:r>
+        <w:rPr>
+          <w:rFonts w:hint="eastAsia"/>
+          <w:highlight w:val="yellow"/>
+        </w:rPr>
+        <w:t>提交</w:t>
+      </w:r>
+    </w:p>
+    <w:p>
+      <w:r>
+        <w:rPr>
+          <w:rFonts w:hint="eastAsia"/>
+          <w:highlight w:val="yellow"/>
+        </w:rPr>
+        <w:t xml:space="preserve">git push </w:t>
+      </w:r>
+      <w:r>
+        <w:rPr>
+          <w:highlight w:val="yellow"/>
+        </w:rPr>
+        <w:t>–</w:t>
+      </w:r>
+      <w:r>
+        <w:rPr>
+          <w:rFonts w:hint="eastAsia"/>
+          <w:highlight w:val="yellow"/>
+        </w:rPr>
+        <w:t>u origin master</w:t>
+      </w:r>
+      <w:r>
+        <w:rPr>
+          <w:rFonts w:hint="eastAsia"/>
+          <w:highlight w:val="yellow"/>
+        </w:rPr>
+        <w:tab/>
+      </w:r>
+      <w:r>
+        <w:rPr>
+          <w:rFonts w:hint="eastAsia"/>
+          <w:highlight w:val="yellow"/>
+        </w:rPr>
+        <w:tab/>
+      </w:r>
+      <w:r>
+        <w:rPr>
+          <w:rFonts w:hint="eastAsia"/>
+          <w:highlight w:val="yellow"/>
+        </w:rPr>
+        <w:tab/>
+        <w:t>//</w:t>
+      </w:r>
+      <w:r>
+        <w:rPr>
+          <w:rFonts w:hint="eastAsia"/>
+          <w:highlight w:val="yellow"/>
+        </w:rPr>
+        <w:t>将本次更改更新到远程</w:t>
       </w:r>
       <w:bookmarkStart w:id="0" w:name="_GoBack"/>
       <w:bookmarkEnd w:id="0"/>
     </w:p>
-    <w:p>
-      <w:proofErr w:type="gramStart"/>
-      <w:r>
-        <w:rPr>
-          <w:rFonts w:hint="eastAsia"/>
-        </w:rPr>
-        <w:t>git</w:t>
-      </w:r>
-      <w:proofErr w:type="gramEnd"/>
-      <w:r>
-        <w:rPr>
-          <w:rFonts w:hint="eastAsia"/>
-        </w:rPr>
-        <w:t xml:space="preserve"> remote rm origin</w:t>
-      </w:r>
-    </w:p>
-    <w:p>
-      <w:pPr>
-        <w:pStyle w:val="2"/>
-      </w:pPr>
-      <w:r>
-        <w:rPr>
-          <w:rFonts w:hint="eastAsia"/>
-        </w:rPr>
-        <w:t>删除</w:t>
-      </w:r>
-      <w:r>
-        <w:rPr>
-          <w:rFonts w:hint="eastAsia"/>
-        </w:rPr>
-        <w:t>分支</w:t>
-      </w:r>
-    </w:p>
-    <w:p>
-      <w:r>
-        <w:rPr>
-          <w:rFonts w:hint="eastAsia"/>
-        </w:rPr>
-        <w:t xml:space="preserve">git branch -d Chapater8 </w:t>
-      </w:r>
-      <w:r>
-        <w:rPr>
-          <w:rFonts w:hint="eastAsia"/>
-        </w:rPr>
-        <w:t>可以删除本地分支</w:t>
-      </w:r>
-    </w:p>
-    <w:p>
-      <w:r>
-        <w:rPr>
-          <w:rFonts w:hint="eastAsia"/>
-        </w:rPr>
-        <w:t xml:space="preserve">git push origin --delete Chapater6   </w:t>
-      </w:r>
-      <w:r>
-        <w:rPr>
-          <w:rFonts w:hint="eastAsia"/>
-        </w:rPr>
-        <w:t>可以删除远程分支</w:t>
-      </w:r>
-      <w:r>
-        <w:rPr>
-          <w:rFonts w:hint="eastAsia"/>
-        </w:rPr>
-        <w:t xml:space="preserve">Chapater6  </w:t>
-      </w:r>
-      <w:r>
-        <w:rPr>
-          <w:rFonts w:hint="eastAsia"/>
-        </w:rPr>
-        <w:t>（分支名只写</w:t>
-      </w:r>
-      <w:r>
-        <w:rPr>
-          <w:rFonts w:hint="eastAsia"/>
-        </w:rPr>
-        <w:t>origin</w:t>
-      </w:r>
-      <w:r>
-        <w:rPr>
-          <w:rFonts w:hint="eastAsia"/>
-        </w:rPr>
-        <w:t>后的就可以）</w:t>
-      </w:r>
-    </w:p>
-    <w:p>
-      <w:r>
-        <w:rPr>
-          <w:rFonts w:hint="eastAsia"/>
-        </w:rPr>
-        <w:t>或：</w:t>
-      </w:r>
-    </w:p>
-    <w:p>
-      <w:r>
-        <w:rPr>
-          <w:rFonts w:hint="eastAsia"/>
-        </w:rPr>
-        <w:t>删除远程分支</w:t>
-      </w:r>
-    </w:p>
-    <w:p>
-      <w:r>
-        <w:rPr>
-          <w:rFonts w:hint="eastAsia"/>
-        </w:rPr>
-        <w:t>如果不再需要某个远程分支了，比如搞定了某个特性并把它合并进了远程的</w:t>
-      </w:r>
-      <w:r>
-        <w:rPr>
-          <w:rFonts w:hint="eastAsia"/>
-        </w:rPr>
-        <w:t xml:space="preserve"> master </w:t>
-      </w:r>
-      <w:r>
-        <w:rPr>
-          <w:rFonts w:hint="eastAsia"/>
-        </w:rPr>
-        <w:t>分支（或任何其他存放稳定代码的分支），可以用这个非常无厘头的语法来删除它：</w:t>
-      </w:r>
-      <w:r>
-        <w:rPr>
-          <w:rFonts w:hint="eastAsia"/>
-        </w:rPr>
-        <w:t>git push [</w:t>
-      </w:r>
-      <w:r>
-        <w:rPr>
-          <w:rFonts w:hint="eastAsia"/>
-        </w:rPr>
-        <w:t>远程名</w:t>
-      </w:r>
-      <w:r>
-        <w:rPr>
-          <w:rFonts w:hint="eastAsia"/>
-        </w:rPr>
-        <w:t>] :[</w:t>
-      </w:r>
-      <w:r>
-        <w:rPr>
-          <w:rFonts w:hint="eastAsia"/>
-        </w:rPr>
-        <w:t>分支名</w:t>
-      </w:r>
-      <w:r>
-        <w:rPr>
-          <w:rFonts w:hint="eastAsia"/>
-        </w:rPr>
-        <w:t>]</w:t>
-      </w:r>
-      <w:r>
-        <w:rPr>
-          <w:rFonts w:hint="eastAsia"/>
-        </w:rPr>
-        <w:t>。如果想在服务器上删除</w:t>
-      </w:r>
-      <w:r>
-        <w:rPr>
-          <w:rFonts w:hint="eastAsia"/>
-        </w:rPr>
-        <w:t xml:space="preserve"> serverfix </w:t>
-      </w:r>
-      <w:r>
-        <w:rPr>
-          <w:rFonts w:hint="eastAsia"/>
-        </w:rPr>
-        <w:t>分支，运行下面的命令：</w:t>
-      </w:r>
-    </w:p>
-    <w:p>
-      <w:r>
-        <w:t xml:space="preserve">$ </w:t>
-      </w:r>
-      <w:proofErr w:type="gramStart"/>
-      <w:r>
-        <w:t>git</w:t>
-      </w:r>
-      <w:proofErr w:type="gramEnd"/>
-      <w:r>
-        <w:t xml:space="preserve"> push origin :serverfix</w:t>
-      </w:r>
-    </w:p>
-    <w:p>
-      <w:r>
-        <w:lastRenderedPageBreak/>
-        <w:t>To git@github.com:schacon/simplegit.git</w:t>
-      </w:r>
-    </w:p>
-    <w:p>
-      <w:r>
-        <w:t xml:space="preserve"> - [deleted]         serverfix</w:t>
-      </w:r>
-    </w:p>
-    <w:p>
-      <w:r>
-        <w:rPr>
-          <w:rFonts w:hint="eastAsia"/>
-        </w:rPr>
-        <w:t>咚！服务器上的分支没了。你最好特别留心这一页，因为你一定会用到那个命令，而且你很可能会忘掉它的语法。有</w:t>
-      </w:r>
-      <w:proofErr w:type="gramStart"/>
-      <w:r>
-        <w:rPr>
-          <w:rFonts w:hint="eastAsia"/>
-        </w:rPr>
-        <w:t>种方便</w:t>
-      </w:r>
-      <w:proofErr w:type="gramEnd"/>
-      <w:r>
-        <w:rPr>
-          <w:rFonts w:hint="eastAsia"/>
-        </w:rPr>
-        <w:t>记忆这条命令的方法：记住我们不久前见过的</w:t>
-      </w:r>
-      <w:r>
-        <w:rPr>
-          <w:rFonts w:hint="eastAsia"/>
-        </w:rPr>
-        <w:t xml:space="preserve"> git push [</w:t>
-      </w:r>
-      <w:r>
-        <w:rPr>
-          <w:rFonts w:hint="eastAsia"/>
-        </w:rPr>
-        <w:t>远程名</w:t>
-      </w:r>
-      <w:r>
-        <w:rPr>
-          <w:rFonts w:hint="eastAsia"/>
-        </w:rPr>
-        <w:t>] [</w:t>
-      </w:r>
-      <w:r>
-        <w:rPr>
-          <w:rFonts w:hint="eastAsia"/>
-        </w:rPr>
-        <w:t>本地分支</w:t>
-      </w:r>
-      <w:r>
-        <w:rPr>
-          <w:rFonts w:hint="eastAsia"/>
-        </w:rPr>
-        <w:t>]:[</w:t>
-      </w:r>
-      <w:r>
-        <w:rPr>
-          <w:rFonts w:hint="eastAsia"/>
-        </w:rPr>
-        <w:t>远程分支</w:t>
-      </w:r>
-      <w:r>
-        <w:rPr>
-          <w:rFonts w:hint="eastAsia"/>
-        </w:rPr>
-        <w:t xml:space="preserve">] </w:t>
-      </w:r>
-      <w:r>
-        <w:rPr>
-          <w:rFonts w:hint="eastAsia"/>
-        </w:rPr>
-        <w:t>语法，如果省略</w:t>
-      </w:r>
-      <w:r>
-        <w:rPr>
-          <w:rFonts w:hint="eastAsia"/>
-        </w:rPr>
-        <w:t xml:space="preserve"> [</w:t>
-      </w:r>
-      <w:r>
-        <w:rPr>
-          <w:rFonts w:hint="eastAsia"/>
-        </w:rPr>
-        <w:t>本地分支</w:t>
-      </w:r>
-      <w:r>
-        <w:rPr>
-          <w:rFonts w:hint="eastAsia"/>
-        </w:rPr>
-        <w:t>]</w:t>
-      </w:r>
-      <w:r>
-        <w:rPr>
-          <w:rFonts w:hint="eastAsia"/>
-        </w:rPr>
-        <w:t>，那就等于是在说“在这里提取空白然后把它变成</w:t>
-      </w:r>
-      <w:r>
-        <w:rPr>
-          <w:rFonts w:hint="eastAsia"/>
-        </w:rPr>
-        <w:t>[</w:t>
-      </w:r>
-      <w:r>
-        <w:rPr>
-          <w:rFonts w:hint="eastAsia"/>
-        </w:rPr>
-        <w:t>远程分支</w:t>
-      </w:r>
-      <w:r>
-        <w:rPr>
-          <w:rFonts w:hint="eastAsia"/>
-        </w:rPr>
-        <w:t>]</w:t>
-      </w:r>
-      <w:r>
-        <w:rPr>
-          <w:rFonts w:hint="eastAsia"/>
-        </w:rPr>
-        <w:t>”</w:t>
-      </w:r>
-    </w:p>
-    <w:p/>
     <w:p>
       <w:pPr>
         <w:pStyle w:val="2"/>
@@ -2838,7 +3087,14 @@
         <w:rPr>
           <w:rFonts w:hint="eastAsia"/>
         </w:rPr>
-        <w:t xml:space="preserve"> pid </w:t>
+        <w:t xml:space="preserve"> </w:t>
+      </w:r>
+      <w:r>
+        <w:rPr>
+          <w:rFonts w:hint="eastAsia"/>
+        </w:rPr>
+        <w:lastRenderedPageBreak/>
+        <w:t xml:space="preserve">pid </w:t>
       </w:r>
       <w:r>
         <w:rPr>
@@ -3079,7 +3335,6 @@
         <w:rPr>
           <w:rFonts w:hint="eastAsia"/>
         </w:rPr>
-        <w:lastRenderedPageBreak/>
         <w:t>[abc]</w:t>
       </w:r>
       <w:r>
@@ -3200,7 +3455,6 @@
       <w:pPr>
         <w:jc w:val="left"/>
         <w:rPr>
-          <w:rFonts w:hint="eastAsia"/>
           <w:noProof/>
         </w:rPr>
       </w:pPr>
@@ -3256,7 +3510,6 @@
       <w:pPr>
         <w:jc w:val="left"/>
         <w:rPr>
-          <w:rFonts w:hint="eastAsia"/>
           <w:noProof/>
         </w:rPr>
       </w:pPr>
@@ -3265,7 +3518,6 @@
       <w:pPr>
         <w:pStyle w:val="1"/>
         <w:rPr>
-          <w:rFonts w:hint="eastAsia"/>
           <w:noProof/>
         </w:rPr>
       </w:pPr>
@@ -3391,20 +3643,61 @@
         <w:wordWrap w:val="0"/>
         <w:jc w:val="left"/>
         <w:rPr>
+          <w:rFonts w:ascii="Arial" w:eastAsia="宋体" w:hAnsi="Arial" w:cs="Arial"/>
+          <w:kern w:val="0"/>
+          <w:sz w:val="21"/>
+          <w:szCs w:val="21"/>
+        </w:rPr>
+      </w:pPr>
+      <w:r>
+        <w:rPr>
+          <w:rFonts w:ascii="Arial" w:eastAsia="宋体" w:hAnsi="Arial" w:cs="Arial"/>
+          <w:kern w:val="0"/>
+          <w:sz w:val="21"/>
+          <w:szCs w:val="21"/>
+        </w:rPr>
+        <w:t>在网上找到的解决办法：重新输入一次：</w:t>
+      </w:r>
+    </w:p>
+    <w:p>
+      <w:pPr>
+        <w:widowControl/>
+        <w:wordWrap w:val="0"/>
+        <w:jc w:val="left"/>
+        <w:rPr>
+          <w:rFonts w:ascii="Arial" w:eastAsia="宋体" w:hAnsi="Arial" w:cs="Arial"/>
+          <w:kern w:val="0"/>
+          <w:szCs w:val="24"/>
+        </w:rPr>
+      </w:pPr>
+      <w:proofErr w:type="gramStart"/>
+      <w:r>
+        <w:rPr>
+          <w:rFonts w:ascii="Arial" w:eastAsia="宋体" w:hAnsi="Arial" w:cs="Arial"/>
+          <w:kern w:val="0"/>
+          <w:sz w:val="21"/>
+          <w:szCs w:val="21"/>
+        </w:rPr>
+        <w:t>git</w:t>
+      </w:r>
+      <w:proofErr w:type="gramEnd"/>
+      <w:r>
+        <w:rPr>
+          <w:rFonts w:ascii="Arial" w:eastAsia="宋体" w:hAnsi="Arial" w:cs="Arial"/>
+          <w:kern w:val="0"/>
+          <w:sz w:val="21"/>
+          <w:szCs w:val="21"/>
+        </w:rPr>
+        <w:t xml:space="preserve"> remote add origin </w:t>
+      </w:r>
+      <w:r>
+        <w:rPr>
           <w:rFonts w:ascii="Arial" w:eastAsia="宋体" w:hAnsi="Arial" w:cs="Arial" w:hint="eastAsia"/>
           <w:kern w:val="0"/>
           <w:sz w:val="21"/>
           <w:szCs w:val="21"/>
         </w:rPr>
-      </w:pPr>
-      <w:r>
-        <w:rPr>
-          <w:rFonts w:ascii="Arial" w:eastAsia="宋体" w:hAnsi="Arial" w:cs="Arial"/>
-          <w:kern w:val="0"/>
-          <w:sz w:val="21"/>
-          <w:szCs w:val="21"/>
-        </w:rPr>
-        <w:t>在网上找到的解决办法：重新输入一次：</w:t>
+        <w:t>https://github.com/lyz3036/Main-Repository.git</w:t>
       </w:r>
     </w:p>
     <w:p>
@@ -3414,47 +3707,6 @@
         <w:jc w:val="left"/>
         <w:rPr>
           <w:rFonts w:ascii="Arial" w:eastAsia="宋体" w:hAnsi="Arial" w:cs="Arial"/>
-          <w:kern w:val="0"/>
-          <w:szCs w:val="24"/>
-        </w:rPr>
-      </w:pPr>
-      <w:proofErr w:type="gramStart"/>
-      <w:r>
-        <w:rPr>
-          <w:rFonts w:ascii="Arial" w:eastAsia="宋体" w:hAnsi="Arial" w:cs="Arial"/>
-          <w:kern w:val="0"/>
-          <w:sz w:val="21"/>
-          <w:szCs w:val="21"/>
-        </w:rPr>
-        <w:t>git</w:t>
-      </w:r>
-      <w:proofErr w:type="gramEnd"/>
-      <w:r>
-        <w:rPr>
-          <w:rFonts w:ascii="Arial" w:eastAsia="宋体" w:hAnsi="Arial" w:cs="Arial"/>
-          <w:kern w:val="0"/>
-          <w:sz w:val="21"/>
-          <w:szCs w:val="21"/>
-        </w:rPr>
-        <w:t xml:space="preserve"> remote add origin </w:t>
-      </w:r>
-      <w:r>
-        <w:rPr>
-          <w:rFonts w:ascii="Arial" w:eastAsia="宋体" w:hAnsi="Arial" w:cs="Arial" w:hint="eastAsia"/>
-          <w:kern w:val="0"/>
-          <w:sz w:val="21"/>
-          <w:szCs w:val="21"/>
-        </w:rPr>
-        <w:t>https://github.com/lyz3036/Main-Repository.git</w:t>
-      </w:r>
-    </w:p>
-    <w:p>
-      <w:pPr>
-        <w:widowControl/>
-        <w:wordWrap w:val="0"/>
-        <w:jc w:val="left"/>
-        <w:rPr>
-          <w:rFonts w:ascii="Arial" w:eastAsia="宋体" w:hAnsi="Arial" w:cs="Arial" w:hint="eastAsia"/>
           <w:kern w:val="0"/>
           <w:sz w:val="21"/>
           <w:szCs w:val="21"/>

</xml_diff>